<commit_message>
Lab 3 scripts complete
Add validation with jquery and animation
</commit_message>
<xml_diff>
--- a/Tasks/Lab3.docx
+++ b/Tasks/Lab3.docx
@@ -5,12 +5,7 @@
     <w:p>
       <w:pPr>
         <w:pStyle w:val="Heading1"/>
-        <w:rPr>
-          <w:lang w:val="en-US"/>
-        </w:rPr>
-      </w:pPr>
-      <w:bookmarkStart w:id="0" w:name="_GoBack"/>
-      <w:bookmarkEnd w:id="0"/>
+      </w:pPr>
       <w:r>
         <w:t>З</w:t>
       </w:r>
@@ -18,9 +13,6 @@
         <w:t>адание на лабораторную работу №</w:t>
       </w:r>
       <w:r>
-        <w:rPr>
-          <w:lang w:val="en-US"/>
-        </w:rPr>
         <w:t>3</w:t>
       </w:r>
     </w:p>
@@ -67,7 +59,21 @@
     </w:p>
     <w:p>
       <w:r>
-        <w:t xml:space="preserve">Необходимо добавить несколько страниц в сайт, основанный на шаблоне </w:t>
+        <w:t>Необходимо добавить несколько страниц в сайт, основ</w:t>
+      </w:r>
+      <w:r>
+        <w:rPr>
+          <w:lang w:val="en-US"/>
+        </w:rPr>
+        <w:tab/>
+      </w:r>
+      <w:proofErr w:type="spellStart"/>
+      <w:r>
+        <w:t>анный</w:t>
+      </w:r>
+      <w:proofErr w:type="spellEnd"/>
+      <w:r>
+        <w:t xml:space="preserve"> на шаблоне </w:t>
       </w:r>
       <w:r>
         <w:rPr>
@@ -90,10 +96,26 @@
         </w:numPr>
       </w:pPr>
       <w:r>
-        <w:t>Первая страница должна содержать фомру с полями</w:t>
-      </w:r>
-      <w:r>
-        <w:t xml:space="preserve"> для ввода разнообазной информации, указанной</w:t>
+        <w:t xml:space="preserve">Первая страница должна содержать </w:t>
+      </w:r>
+      <w:proofErr w:type="spellStart"/>
+      <w:r>
+        <w:t>фомру</w:t>
+      </w:r>
+      <w:proofErr w:type="spellEnd"/>
+      <w:r>
+        <w:t xml:space="preserve"> с полями</w:t>
+      </w:r>
+      <w:r>
+        <w:t xml:space="preserve"> для ввода </w:t>
+      </w:r>
+      <w:proofErr w:type="spellStart"/>
+      <w:r>
+        <w:t>разнообазной</w:t>
+      </w:r>
+      <w:proofErr w:type="spellEnd"/>
+      <w:r>
+        <w:t xml:space="preserve"> информации, указанной</w:t>
       </w:r>
       <w:r>
         <w:t xml:space="preserve"> в вашем варианте. Так же на этой странице необходимо разместить скрипт, который будет проверять правильность ввода данных пользователем согласно правилам, указанным в варианте задания.</w:t>
@@ -109,6 +131,8 @@
       <w:r>
         <w:t>Вторая страница должна содержать код, который выполняет автоматическое перенаправление посетителя на главную страницу через интервал времени 3 сек после окончания загрузки этой страницы.</w:t>
       </w:r>
+      <w:bookmarkStart w:id="0" w:name="_GoBack"/>
+      <w:bookmarkEnd w:id="0"/>
     </w:p>
     <w:p>
       <w:pPr>
@@ -176,13 +200,27 @@
         <w:t xml:space="preserve"> </w:t>
       </w:r>
       <w:r>
-        <w:t>для формирования стилей елементов страницы (версии 1 или 2).</w:t>
+        <w:t xml:space="preserve">для формирования стилей </w:t>
+      </w:r>
+      <w:proofErr w:type="spellStart"/>
+      <w:r>
+        <w:t>елементов</w:t>
+      </w:r>
+      <w:proofErr w:type="spellEnd"/>
+      <w:r>
+        <w:t xml:space="preserve"> страницы (версии 1 или 2).</w:t>
       </w:r>
       <w:r>
         <w:t xml:space="preserve"> </w:t>
       </w:r>
     </w:p>
-    <w:p/>
+    <w:p>
+      <w:pPr>
+        <w:rPr>
+          <w:lang w:val="en-US"/>
+        </w:rPr>
+      </w:pPr>
+    </w:p>
     <w:p>
       <w:r>
         <w:t>Для формирования кода могут быть использованы следующие программные пакеты</w:t>
@@ -278,8 +316,8 @@
       </w:tblPr>
       <w:tblGrid>
         <w:gridCol w:w="1071"/>
-        <w:gridCol w:w="3764"/>
-        <w:gridCol w:w="4736"/>
+        <w:gridCol w:w="3659"/>
+        <w:gridCol w:w="4615"/>
       </w:tblGrid>
       <w:tr>
         <w:tc>
@@ -920,6 +958,7 @@
               <w:rPr>
                 <w:sz w:val="20"/>
                 <w:szCs w:val="20"/>
+                <w:lang w:val="en-US"/>
               </w:rPr>
             </w:pPr>
             <w:r>
@@ -1036,6 +1075,7 @@
               </w:rPr>
               <w:t xml:space="preserve">, </w:t>
             </w:r>
+            <w:proofErr w:type="spellStart"/>
             <w:r>
               <w:rPr>
                 <w:sz w:val="20"/>
@@ -1044,6 +1084,7 @@
               </w:rPr>
               <w:t>mul</w:t>
             </w:r>
+            <w:proofErr w:type="spellEnd"/>
             <w:r>
               <w:rPr>
                 <w:sz w:val="20"/>
@@ -1066,6 +1107,7 @@
               </w:rPr>
               <w:t xml:space="preserve">, </w:t>
             </w:r>
+            <w:proofErr w:type="spellStart"/>
             <w:r>
               <w:rPr>
                 <w:sz w:val="20"/>
@@ -1074,6 +1116,7 @@
               </w:rPr>
               <w:t>sqrt</w:t>
             </w:r>
+            <w:proofErr w:type="spellEnd"/>
             <w:r>
               <w:rPr>
                 <w:sz w:val="20"/>
@@ -1198,13 +1241,23 @@
                 <w:szCs w:val="20"/>
               </w:rPr>
             </w:pPr>
+            <w:proofErr w:type="spellStart"/>
             <w:r>
               <w:rPr>
                 <w:sz w:val="20"/>
                 <w:szCs w:val="20"/>
                 <w:lang w:val="en-US"/>
               </w:rPr>
-              <w:t xml:space="preserve">mul – </w:t>
+              <w:t>mul</w:t>
+            </w:r>
+            <w:proofErr w:type="spellEnd"/>
+            <w:r>
+              <w:rPr>
+                <w:sz w:val="20"/>
+                <w:szCs w:val="20"/>
+                <w:lang w:val="en-US"/>
+              </w:rPr>
+              <w:t xml:space="preserve"> – </w:t>
             </w:r>
             <w:r>
               <w:rPr>
@@ -1247,7 +1300,23 @@
                 <w:sz w:val="20"/>
                 <w:szCs w:val="20"/>
               </w:rPr>
-              <w:t>возведение в степень – те же огр.</w:t>
+              <w:t xml:space="preserve">возведение в степень – те же </w:t>
+            </w:r>
+            <w:proofErr w:type="spellStart"/>
+            <w:r>
+              <w:rPr>
+                <w:sz w:val="20"/>
+                <w:szCs w:val="20"/>
+              </w:rPr>
+              <w:t>огр</w:t>
+            </w:r>
+            <w:proofErr w:type="spellEnd"/>
+            <w:r>
+              <w:rPr>
+                <w:sz w:val="20"/>
+                <w:szCs w:val="20"/>
+              </w:rPr>
+              <w:t>.</w:t>
             </w:r>
           </w:p>
           <w:p>
@@ -1288,6 +1357,7 @@
                 <w:szCs w:val="20"/>
               </w:rPr>
             </w:pPr>
+            <w:proofErr w:type="spellStart"/>
             <w:proofErr w:type="gramStart"/>
             <w:r>
               <w:rPr>
@@ -1297,6 +1367,7 @@
               </w:rPr>
               <w:t>sqrt</w:t>
             </w:r>
+            <w:proofErr w:type="spellEnd"/>
             <w:proofErr w:type="gramEnd"/>
             <w:r>
               <w:rPr>
@@ -1354,7 +1425,23 @@
                 <w:sz w:val="20"/>
                 <w:szCs w:val="20"/>
               </w:rPr>
-              <w:t>Далее выполнить операцию и сравнить с введенным занчением в поле «Результат». Если не совпало выдать сообщение об ошибке.</w:t>
+              <w:t xml:space="preserve">Далее выполнить операцию и сравнить с введенным </w:t>
+            </w:r>
+            <w:proofErr w:type="spellStart"/>
+            <w:r>
+              <w:rPr>
+                <w:sz w:val="20"/>
+                <w:szCs w:val="20"/>
+              </w:rPr>
+              <w:t>занчением</w:t>
+            </w:r>
+            <w:proofErr w:type="spellEnd"/>
+            <w:r>
+              <w:rPr>
+                <w:sz w:val="20"/>
+                <w:szCs w:val="20"/>
+              </w:rPr>
+              <w:t xml:space="preserve"> в поле «Результат». Если не совпало выдать сообщение об ошибке.</w:t>
             </w:r>
           </w:p>
         </w:tc>
@@ -1493,7 +1580,23 @@
                 <w:sz w:val="20"/>
                 <w:szCs w:val="20"/>
               </w:rPr>
-              <w:t xml:space="preserve">Если введенное значеие в поле «логин» состоит из нескольких слов, то выдать сообщение об ошибке. </w:t>
+              <w:t xml:space="preserve">Если введенное </w:t>
+            </w:r>
+            <w:proofErr w:type="spellStart"/>
+            <w:r>
+              <w:rPr>
+                <w:sz w:val="20"/>
+                <w:szCs w:val="20"/>
+              </w:rPr>
+              <w:t>значеие</w:t>
+            </w:r>
+            <w:proofErr w:type="spellEnd"/>
+            <w:r>
+              <w:rPr>
+                <w:sz w:val="20"/>
+                <w:szCs w:val="20"/>
+              </w:rPr>
+              <w:t xml:space="preserve"> в поле «логин» состоит из нескольких слов, то выдать сообщение об ошибке. </w:t>
             </w:r>
           </w:p>
           <w:p>
@@ -2186,6 +2289,50 @@
     <w:lsdException w:name="Subtitle" w:qFormat="1"/>
     <w:lsdException w:name="Strong" w:qFormat="1"/>
     <w:lsdException w:name="Emphasis" w:qFormat="1"/>
+    <w:lsdException w:name="Normal Table" w:semiHidden="1" w:unhideWhenUsed="1"/>
+    <w:lsdException w:name="Table Simple 1" w:semiHidden="1" w:unhideWhenUsed="1"/>
+    <w:lsdException w:name="Table Simple 2" w:semiHidden="1" w:unhideWhenUsed="1"/>
+    <w:lsdException w:name="Table Simple 3" w:semiHidden="1" w:unhideWhenUsed="1"/>
+    <w:lsdException w:name="Table Classic 1" w:semiHidden="1" w:unhideWhenUsed="1"/>
+    <w:lsdException w:name="Table Classic 2" w:semiHidden="1" w:unhideWhenUsed="1"/>
+    <w:lsdException w:name="Table Classic 3" w:semiHidden="1" w:unhideWhenUsed="1"/>
+    <w:lsdException w:name="Table Classic 4" w:semiHidden="1" w:unhideWhenUsed="1"/>
+    <w:lsdException w:name="Table Colorful 1" w:semiHidden="1" w:unhideWhenUsed="1"/>
+    <w:lsdException w:name="Table Colorful 2" w:semiHidden="1" w:unhideWhenUsed="1"/>
+    <w:lsdException w:name="Table Colorful 3" w:semiHidden="1" w:unhideWhenUsed="1"/>
+    <w:lsdException w:name="Table Columns 1" w:semiHidden="1" w:unhideWhenUsed="1"/>
+    <w:lsdException w:name="Table Columns 2" w:semiHidden="1" w:unhideWhenUsed="1"/>
+    <w:lsdException w:name="Table Columns 3" w:semiHidden="1" w:unhideWhenUsed="1"/>
+    <w:lsdException w:name="Table Columns 4" w:semiHidden="1" w:unhideWhenUsed="1"/>
+    <w:lsdException w:name="Table Columns 5" w:semiHidden="1" w:unhideWhenUsed="1"/>
+    <w:lsdException w:name="Table Grid 1" w:semiHidden="1" w:unhideWhenUsed="1"/>
+    <w:lsdException w:name="Table Grid 2" w:semiHidden="1" w:unhideWhenUsed="1"/>
+    <w:lsdException w:name="Table Grid 3" w:semiHidden="1" w:unhideWhenUsed="1"/>
+    <w:lsdException w:name="Table Grid 4" w:semiHidden="1" w:unhideWhenUsed="1"/>
+    <w:lsdException w:name="Table Grid 5" w:semiHidden="1" w:unhideWhenUsed="1"/>
+    <w:lsdException w:name="Table Grid 6" w:semiHidden="1" w:unhideWhenUsed="1"/>
+    <w:lsdException w:name="Table Grid 7" w:semiHidden="1" w:unhideWhenUsed="1"/>
+    <w:lsdException w:name="Table Grid 8" w:semiHidden="1" w:unhideWhenUsed="1"/>
+    <w:lsdException w:name="Table List 1" w:semiHidden="1" w:unhideWhenUsed="1"/>
+    <w:lsdException w:name="Table List 2" w:semiHidden="1" w:unhideWhenUsed="1"/>
+    <w:lsdException w:name="Table List 3" w:semiHidden="1" w:unhideWhenUsed="1"/>
+    <w:lsdException w:name="Table List 4" w:semiHidden="1" w:unhideWhenUsed="1"/>
+    <w:lsdException w:name="Table List 5" w:semiHidden="1" w:unhideWhenUsed="1"/>
+    <w:lsdException w:name="Table List 6" w:semiHidden="1" w:unhideWhenUsed="1"/>
+    <w:lsdException w:name="Table List 7" w:semiHidden="1" w:unhideWhenUsed="1"/>
+    <w:lsdException w:name="Table List 8" w:semiHidden="1" w:unhideWhenUsed="1"/>
+    <w:lsdException w:name="Table 3D effects 1" w:semiHidden="1" w:unhideWhenUsed="1"/>
+    <w:lsdException w:name="Table 3D effects 2" w:semiHidden="1" w:unhideWhenUsed="1"/>
+    <w:lsdException w:name="Table 3D effects 3" w:semiHidden="1" w:unhideWhenUsed="1"/>
+    <w:lsdException w:name="Table Contemporary" w:semiHidden="1" w:unhideWhenUsed="1"/>
+    <w:lsdException w:name="Table Elegant" w:semiHidden="1" w:unhideWhenUsed="1"/>
+    <w:lsdException w:name="Table Professional" w:semiHidden="1" w:unhideWhenUsed="1"/>
+    <w:lsdException w:name="Table Subtle 1" w:semiHidden="1" w:unhideWhenUsed="1"/>
+    <w:lsdException w:name="Table Subtle 2" w:semiHidden="1" w:unhideWhenUsed="1"/>
+    <w:lsdException w:name="Table Web 1" w:semiHidden="1" w:unhideWhenUsed="1"/>
+    <w:lsdException w:name="Table Web 2" w:semiHidden="1" w:unhideWhenUsed="1"/>
+    <w:lsdException w:name="Table Web 3" w:semiHidden="1" w:unhideWhenUsed="1"/>
+    <w:lsdException w:name="Table Theme" w:semiHidden="1" w:unhideWhenUsed="1"/>
     <w:lsdException w:name="Placeholder Text" w:semiHidden="1" w:uiPriority="99"/>
     <w:lsdException w:name="No Spacing" w:uiPriority="1" w:qFormat="1"/>
     <w:lsdException w:name="Light Shading" w:uiPriority="60"/>
@@ -2454,11 +2601,15 @@
   </w:style>
   <w:style w:type="character" w:default="1" w:styleId="DefaultParagraphFont">
     <w:name w:val="Default Paragraph Font"/>
+    <w:uiPriority w:val="1"/>
     <w:semiHidden/>
+    <w:unhideWhenUsed/>
   </w:style>
   <w:style w:type="table" w:default="1" w:styleId="TableNormal">
     <w:name w:val="Normal Table"/>
+    <w:uiPriority w:val="99"/>
     <w:semiHidden/>
+    <w:unhideWhenUsed/>
     <w:tblPr>
       <w:tblInd w:w="0" w:type="dxa"/>
       <w:tblCellMar>
@@ -2471,7 +2622,9 @@
   </w:style>
   <w:style w:type="numbering" w:default="1" w:styleId="NoList">
     <w:name w:val="No List"/>
+    <w:uiPriority w:val="99"/>
     <w:semiHidden/>
+    <w:unhideWhenUsed/>
   </w:style>
   <w:style w:type="character" w:customStyle="1" w:styleId="Heading2Char">
     <w:name w:val="Heading 2 Char"/>

</xml_diff>